<commit_message>
Added RAM and HDD topics
</commit_message>
<xml_diff>
--- a/docx/200_1_consp.docx
+++ b/docx/200_1_consp.docx
@@ -110,7 +110,48 @@
         <w:ind w:left="0" w:firstLine="567"/>
       </w:pPr>
       <w:r>
-        <w:t>метрики центрального процессора</w:t>
+        <w:t xml:space="preserve">метрики </w:t>
+      </w:r>
+      <w:r>
+        <w:t>ЦПУ</w:t>
+      </w:r>
+      <w:r>
+        <w:t>;</w:t>
+      </w:r>
+    </w:p>
+    <w:p>
+      <w:pPr>
+        <w:pStyle w:val="a5"/>
+        <w:numPr>
+          <w:ilvl w:val="0"/>
+          <w:numId w:val="37"/>
+        </w:numPr>
+        <w:ind w:left="0" w:firstLine="567"/>
+      </w:pPr>
+      <w:r>
+        <w:t>метрики ОЗУ</w:t>
+      </w:r>
+      <w:r>
+        <w:t>;</w:t>
+      </w:r>
+    </w:p>
+    <w:p>
+      <w:pPr>
+        <w:pStyle w:val="a5"/>
+        <w:numPr>
+          <w:ilvl w:val="0"/>
+          <w:numId w:val="37"/>
+        </w:numPr>
+        <w:ind w:left="0" w:firstLine="567"/>
+      </w:pPr>
+      <w:r>
+        <w:t xml:space="preserve">метрики </w:t>
+      </w:r>
+      <w:r>
+        <w:rPr>
+          <w:lang w:val="en-US"/>
+        </w:rPr>
+        <w:t>HDD</w:t>
       </w:r>
       <w:r>
         <w:t>;</w:t>
@@ -151,6 +192,7 @@
       </w:pPr>
       <w:r>
         <w:rPr>
+          <w:b/>
           <w:lang w:val="en-US"/>
         </w:rPr>
         <w:t>user</w:t>
@@ -172,6 +214,7 @@
       </w:pPr>
       <w:r>
         <w:rPr>
+          <w:b/>
           <w:lang w:val="en-US"/>
         </w:rPr>
         <w:t>system</w:t>
@@ -201,6 +244,7 @@
       </w:pPr>
       <w:r>
         <w:rPr>
+          <w:b/>
           <w:lang w:val="en-US"/>
         </w:rPr>
         <w:t>nice</w:t>
@@ -222,9 +266,16 @@
       </w:pPr>
       <w:r>
         <w:rPr>
-          <w:lang w:val="en-US"/>
-        </w:rPr>
-        <w:t xml:space="preserve">idle: </w:t>
+          <w:b/>
+          <w:lang w:val="en-US"/>
+        </w:rPr>
+        <w:t>idle</w:t>
+      </w:r>
+      <w:r>
+        <w:rPr>
+          <w:lang w:val="en-US"/>
+        </w:rPr>
+        <w:t xml:space="preserve">: </w:t>
       </w:r>
       <w:r>
         <w:t xml:space="preserve">время простаивания </w:t>
@@ -246,6 +297,7 @@
       </w:pPr>
       <w:r>
         <w:rPr>
+          <w:b/>
           <w:lang w:val="en-US"/>
         </w:rPr>
         <w:t>wait</w:t>
@@ -267,15 +319,20 @@
       </w:pPr>
       <w:r>
         <w:rPr>
+          <w:b/>
           <w:lang w:val="en-US"/>
         </w:rPr>
         <w:t>hardware</w:t>
       </w:r>
       <w:r>
-        <w:t xml:space="preserve"> </w:t>
-      </w:r>
-      <w:r>
-        <w:rPr>
+        <w:rPr>
+          <w:b/>
+        </w:rPr>
+        <w:t>_</w:t>
+      </w:r>
+      <w:r>
+        <w:rPr>
+          <w:b/>
           <w:lang w:val="en-US"/>
         </w:rPr>
         <w:t>interrupts</w:t>
@@ -297,15 +354,20 @@
       </w:pPr>
       <w:r>
         <w:rPr>
+          <w:b/>
           <w:lang w:val="en-US"/>
         </w:rPr>
         <w:t>software</w:t>
       </w:r>
       <w:r>
-        <w:t xml:space="preserve"> </w:t>
-      </w:r>
-      <w:r>
-        <w:rPr>
+        <w:rPr>
+          <w:b/>
+        </w:rPr>
+        <w:t>_</w:t>
+      </w:r>
+      <w:r>
+        <w:rPr>
+          <w:b/>
           <w:lang w:val="en-US"/>
         </w:rPr>
         <w:t>interrupts</w:t>
@@ -314,19 +376,7 @@
         <w:t xml:space="preserve">: </w:t>
       </w:r>
       <w:r>
-        <w:t xml:space="preserve">время затраченное на обработку </w:t>
-      </w:r>
-      <w:r>
-        <w:t>программных</w:t>
-      </w:r>
-      <w:r>
-        <w:t xml:space="preserve"> прерываний (события от </w:t>
-      </w:r>
-      <w:r>
-        <w:t>программного кода</w:t>
-      </w:r>
-      <w:r>
-        <w:t>);</w:t>
+        <w:t>время затраченное на обработку программных прерываний (события от программного кода);</w:t>
       </w:r>
     </w:p>
     <w:p>
@@ -340,6 +390,7 @@
       <w:proofErr w:type="gramStart"/>
       <w:r>
         <w:rPr>
+          <w:b/>
           <w:lang w:val="en-US"/>
         </w:rPr>
         <w:t>stolen</w:t>
@@ -360,9 +411,6 @@
     <w:p>
       <w:pPr>
         <w:ind w:firstLine="567"/>
-        <w:rPr>
-          <w:lang w:val="en-US"/>
-        </w:rPr>
       </w:pPr>
       <w:r>
         <w:t xml:space="preserve">Для определения базовых параметров производительности можно использовать утилиты </w:t>
@@ -370,6 +418,8 @@
       <w:proofErr w:type="spellStart"/>
       <w:r>
         <w:rPr>
+          <w:b/>
+          <w:i/>
           <w:lang w:val="en-US"/>
         </w:rPr>
         <w:t>vmstat</w:t>
@@ -380,6 +430,8 @@
       </w:r>
       <w:r>
         <w:rPr>
+          <w:b/>
+          <w:i/>
           <w:lang w:val="en-US"/>
         </w:rPr>
         <w:t>top</w:t>
@@ -393,6 +445,8 @@
       <w:proofErr w:type="spellStart"/>
       <w:r>
         <w:rPr>
+          <w:b/>
+          <w:i/>
           <w:lang w:val="en-US"/>
         </w:rPr>
         <w:t>htop</w:t>
@@ -408,10 +462,1774 @@
         <w:rPr>
           <w:lang w:val="en-US"/>
         </w:rPr>
-        <w:t>stress.</w:t>
+        <w:t>stress</w:t>
+      </w:r>
+      <w:r>
+        <w:t>.</w:t>
+      </w:r>
+    </w:p>
+    <w:p>
+      <w:pPr>
+        <w:ind w:firstLine="567"/>
+      </w:pPr>
+      <w:r>
+        <w:t>----</w:t>
+      </w:r>
+      <w:r>
+        <w:t>--------------------------</w:t>
+      </w:r>
+    </w:p>
+    <w:p>
+      <w:pPr>
+        <w:ind w:firstLine="567"/>
+      </w:pPr>
+      <w:r>
+        <w:t>Вне зависимости от используемых инструментов снятия метрик, для определения производительности оперативной памяти</w:t>
+      </w:r>
+      <w:r>
+        <w:t xml:space="preserve"> </w:t>
+      </w:r>
+      <w:r>
+        <w:t>используются следующие характеристики:</w:t>
+      </w:r>
+    </w:p>
+    <w:p>
+      <w:pPr>
+        <w:pStyle w:val="a5"/>
+        <w:numPr>
+          <w:ilvl w:val="0"/>
+          <w:numId w:val="47"/>
+        </w:numPr>
+        <w:rPr>
+          <w:lang w:val="en-US"/>
+        </w:rPr>
+      </w:pPr>
+      <w:r>
+        <w:rPr>
+          <w:b/>
+          <w:lang w:val="en-US"/>
+        </w:rPr>
+        <w:t>total</w:t>
+      </w:r>
+      <w:r>
+        <w:rPr>
+          <w:lang w:val="en-US"/>
+        </w:rPr>
+        <w:t>: всего ОЗУ;</w:t>
+      </w:r>
+    </w:p>
+    <w:p>
+      <w:pPr>
+        <w:pStyle w:val="a5"/>
+        <w:numPr>
+          <w:ilvl w:val="0"/>
+          <w:numId w:val="47"/>
+        </w:numPr>
+      </w:pPr>
+      <w:r>
+        <w:rPr>
+          <w:b/>
+          <w:lang w:val="en-US"/>
+        </w:rPr>
+        <w:t>free</w:t>
+      </w:r>
+      <w:r>
+        <w:t>:</w:t>
+      </w:r>
+      <w:r>
+        <w:t xml:space="preserve"> реально</w:t>
+      </w:r>
+      <w:r>
+        <w:t xml:space="preserve"> свободно ОЗУ</w:t>
+      </w:r>
+      <w:r>
+        <w:t xml:space="preserve"> (т.е. количество никак не задействованной памяти, </w:t>
+      </w:r>
+      <w:r>
+        <w:rPr>
+          <w:lang w:val="en-US"/>
+        </w:rPr>
+        <w:t>Linux</w:t>
+      </w:r>
+      <w:r>
+        <w:t xml:space="preserve"> </w:t>
+      </w:r>
+      <w:r>
+        <w:t>стремится уменьшить ее до минимума)</w:t>
+      </w:r>
+      <w:r>
+        <w:t>;</w:t>
+      </w:r>
+    </w:p>
+    <w:p>
+      <w:pPr>
+        <w:pStyle w:val="a5"/>
+        <w:numPr>
+          <w:ilvl w:val="0"/>
+          <w:numId w:val="47"/>
+        </w:numPr>
+      </w:pPr>
+      <w:r>
+        <w:rPr>
+          <w:b/>
+          <w:lang w:val="en-US"/>
+        </w:rPr>
+        <w:t>used</w:t>
+      </w:r>
+      <w:r>
+        <w:t xml:space="preserve">: </w:t>
+      </w:r>
+      <w:r>
+        <w:t>используется ОЗУ</w:t>
+      </w:r>
+      <w:r>
+        <w:t>;</w:t>
+      </w:r>
+    </w:p>
+    <w:p>
+      <w:pPr>
+        <w:pStyle w:val="a5"/>
+        <w:numPr>
+          <w:ilvl w:val="0"/>
+          <w:numId w:val="47"/>
+        </w:numPr>
+      </w:pPr>
+      <w:r>
+        <w:rPr>
+          <w:b/>
+          <w:lang w:val="en-US"/>
+        </w:rPr>
+        <w:t>shared</w:t>
+      </w:r>
+      <w:r>
+        <w:t xml:space="preserve">: </w:t>
+      </w:r>
+      <w:r>
+        <w:t>память разделяемая процессами (чаще всего используется для взаимодействия между процессами во избежание использования системных вызовов ядра);</w:t>
+      </w:r>
+    </w:p>
+    <w:p>
+      <w:pPr>
+        <w:pStyle w:val="a5"/>
+        <w:numPr>
+          <w:ilvl w:val="0"/>
+          <w:numId w:val="47"/>
+        </w:numPr>
+      </w:pPr>
+      <w:r>
+        <w:rPr>
+          <w:b/>
+          <w:lang w:val="en-US"/>
+        </w:rPr>
+        <w:t>cached</w:t>
+      </w:r>
+      <w:r>
+        <w:t>:</w:t>
+      </w:r>
+      <w:r>
+        <w:t xml:space="preserve"> кэшированная ОЗУ (например, набор данных, к которым часто обращается программа, может быть помещен в кэш ОЗУ с жесткого диска, для более быстрого доступа к ним);</w:t>
+      </w:r>
+    </w:p>
+    <w:p>
+      <w:pPr>
+        <w:pStyle w:val="a5"/>
+        <w:numPr>
+          <w:ilvl w:val="0"/>
+          <w:numId w:val="47"/>
+        </w:numPr>
+      </w:pPr>
+      <w:proofErr w:type="gramStart"/>
+      <w:r>
+        <w:rPr>
+          <w:b/>
+          <w:lang w:val="en-US"/>
+        </w:rPr>
+        <w:t>buffered</w:t>
+      </w:r>
+      <w:proofErr w:type="gramEnd"/>
+      <w:r>
+        <w:t>:</w:t>
+      </w:r>
+      <w:r>
+        <w:t xml:space="preserve"> буферизированная ОЗУ (например, промежуточное хранилище данных перед обработкой, или перемещением их на диск)</w:t>
+      </w:r>
+      <w:r>
+        <w:t xml:space="preserve">. Часто можно увидеть </w:t>
+      </w:r>
+      <w:r>
+        <w:rPr>
+          <w:lang w:val="en-US"/>
+        </w:rPr>
+        <w:t>buffered</w:t>
+      </w:r>
+      <w:r>
+        <w:t>/</w:t>
+      </w:r>
+      <w:r>
+        <w:rPr>
+          <w:lang w:val="en-US"/>
+        </w:rPr>
+        <w:t>cached</w:t>
+      </w:r>
+      <w:r>
+        <w:t xml:space="preserve"> </w:t>
+      </w:r>
+      <w:r>
+        <w:t>как единое целое, логически показывающее ту область памяти, которую можно освободить при необходимости.</w:t>
+      </w:r>
+    </w:p>
+    <w:p>
+      <w:pPr>
+        <w:pStyle w:val="a5"/>
+        <w:numPr>
+          <w:ilvl w:val="0"/>
+          <w:numId w:val="47"/>
+        </w:numPr>
+      </w:pPr>
+      <w:proofErr w:type="gramStart"/>
+      <w:r>
+        <w:rPr>
+          <w:b/>
+          <w:lang w:val="en-US"/>
+        </w:rPr>
+        <w:lastRenderedPageBreak/>
+        <w:t>available</w:t>
+      </w:r>
+      <w:proofErr w:type="gramEnd"/>
+      <w:r>
+        <w:t>:</w:t>
+      </w:r>
+      <w:r>
+        <w:t xml:space="preserve"> количество памяти которую можно использовать без необходимости обращаться к </w:t>
+      </w:r>
+      <w:r>
+        <w:rPr>
+          <w:lang w:val="en-US"/>
+        </w:rPr>
+        <w:t>swap</w:t>
+      </w:r>
+      <w:r>
+        <w:t xml:space="preserve"> (</w:t>
+      </w:r>
+      <w:r>
+        <w:t>т.е. память, которая будет свободна если выкинуть все из кэшей и т.д.</w:t>
+      </w:r>
+      <w:r>
+        <w:t>)</w:t>
+      </w:r>
+      <w:r>
+        <w:t>;</w:t>
+      </w:r>
+    </w:p>
+    <w:p>
+      <w:pPr>
+        <w:pStyle w:val="a5"/>
+        <w:numPr>
+          <w:ilvl w:val="0"/>
+          <w:numId w:val="47"/>
+        </w:numPr>
+      </w:pPr>
+      <w:r>
+        <w:rPr>
+          <w:b/>
+          <w:lang w:val="en-US"/>
+        </w:rPr>
+        <w:t>active</w:t>
+      </w:r>
+      <w:r>
+        <w:t>:</w:t>
+      </w:r>
+      <w:r>
+        <w:t xml:space="preserve"> память, активно используемая процессом;</w:t>
+      </w:r>
+    </w:p>
+    <w:p>
+      <w:pPr>
+        <w:pStyle w:val="a5"/>
+        <w:numPr>
+          <w:ilvl w:val="0"/>
+          <w:numId w:val="47"/>
+        </w:numPr>
+      </w:pPr>
+      <w:r>
+        <w:rPr>
+          <w:b/>
+          <w:lang w:val="en-US"/>
+        </w:rPr>
+        <w:t>inactive</w:t>
+      </w:r>
+      <w:r>
+        <w:t>:</w:t>
+      </w:r>
+      <w:r>
+        <w:t xml:space="preserve"> память, которая была выделена под процесс, но в данный момент им больше не используется;</w:t>
+      </w:r>
+    </w:p>
+    <w:p>
+      <w:pPr>
+        <w:pStyle w:val="a5"/>
+        <w:numPr>
+          <w:ilvl w:val="0"/>
+          <w:numId w:val="47"/>
+        </w:numPr>
+      </w:pPr>
+      <w:r>
+        <w:rPr>
+          <w:b/>
+          <w:lang w:val="en-US"/>
+        </w:rPr>
+        <w:t>swapped</w:t>
+      </w:r>
+      <w:r>
+        <w:t xml:space="preserve">: </w:t>
+      </w:r>
+      <w:r>
+        <w:t>в св</w:t>
       </w:r>
       <w:bookmarkStart w:id="0" w:name="_GoBack"/>
       <w:bookmarkEnd w:id="0"/>
+      <w:r>
+        <w:t>опе (на жестком диске – в разделе или в файле);</w:t>
+      </w:r>
+    </w:p>
+    <w:p>
+      <w:r>
+        <w:t>Для раздела (или файла) подкачки могут быть использованы метрики:</w:t>
+      </w:r>
+    </w:p>
+    <w:p>
+      <w:pPr>
+        <w:pStyle w:val="a5"/>
+        <w:numPr>
+          <w:ilvl w:val="0"/>
+          <w:numId w:val="47"/>
+        </w:numPr>
+      </w:pPr>
+      <w:r>
+        <w:rPr>
+          <w:b/>
+          <w:lang w:val="en-US"/>
+        </w:rPr>
+        <w:t>swapped</w:t>
+      </w:r>
+      <w:r>
+        <w:rPr>
+          <w:b/>
+        </w:rPr>
+        <w:t>_</w:t>
+      </w:r>
+      <w:r>
+        <w:rPr>
+          <w:b/>
+          <w:lang w:val="en-US"/>
+        </w:rPr>
+        <w:t>in</w:t>
+      </w:r>
+      <w:r>
+        <w:t>:</w:t>
+      </w:r>
+      <w:r>
+        <w:t xml:space="preserve"> количество блоков, считанных за секунду с диска;</w:t>
+      </w:r>
+    </w:p>
+    <w:p>
+      <w:pPr>
+        <w:pStyle w:val="a5"/>
+        <w:numPr>
+          <w:ilvl w:val="0"/>
+          <w:numId w:val="47"/>
+        </w:numPr>
+      </w:pPr>
+      <w:r>
+        <w:rPr>
+          <w:b/>
+          <w:lang w:val="en-US"/>
+        </w:rPr>
+        <w:t>swapped</w:t>
+      </w:r>
+      <w:r>
+        <w:rPr>
+          <w:b/>
+        </w:rPr>
+        <w:t>_</w:t>
+      </w:r>
+      <w:r>
+        <w:rPr>
+          <w:b/>
+          <w:lang w:val="en-US"/>
+        </w:rPr>
+        <w:t>o</w:t>
+      </w:r>
+      <w:r>
+        <w:rPr>
+          <w:b/>
+          <w:lang w:val="en-US"/>
+        </w:rPr>
+        <w:t>ut</w:t>
+      </w:r>
+      <w:r>
+        <w:t>:</w:t>
+      </w:r>
+      <w:r>
+        <w:t xml:space="preserve"> количество блоков, записанных  за секунду на</w:t>
+      </w:r>
+      <w:r>
+        <w:t xml:space="preserve"> </w:t>
+      </w:r>
+      <w:r>
+        <w:t>диск;</w:t>
+      </w:r>
+    </w:p>
+    <w:p>
+      <w:pPr>
+        <w:ind w:firstLine="567"/>
+      </w:pPr>
+      <w:r>
+        <w:t xml:space="preserve">Здесь и далее: </w:t>
+      </w:r>
+      <w:r>
+        <w:rPr>
+          <w:u w:val="single"/>
+        </w:rPr>
+        <w:t>размер блока</w:t>
+      </w:r>
+      <w:r>
+        <w:t xml:space="preserve"> </w:t>
+      </w:r>
+      <w:r>
+        <w:t>указывается при форматировании</w:t>
+      </w:r>
+      <w:r>
+        <w:t xml:space="preserve"> файловой системы, чаще всего его размер равен </w:t>
+      </w:r>
+      <w:r>
+        <w:t>4</w:t>
+      </w:r>
+      <w:r>
+        <w:t>Кб</w:t>
+      </w:r>
+      <w:r>
+        <w:t>.</w:t>
+      </w:r>
+    </w:p>
+    <w:p>
+      <w:pPr>
+        <w:ind w:firstLine="567"/>
+      </w:pPr>
+      <w:hyperlink r:id="rId6" w:history="1">
+        <w:r>
+          <w:rPr>
+            <w:rStyle w:val="a3"/>
+          </w:rPr>
+          <w:t>https://ru.wikipedia.org/wiki/%D0%A1%D0%B5%D0%BA%D1%82%D0%BE%D1%80_%D0%B4%D0%B8%D1%81%D0%BA%D0%B0</w:t>
+        </w:r>
+      </w:hyperlink>
+      <w:r>
+        <w:t xml:space="preserve"> </w:t>
+      </w:r>
+    </w:p>
+    <w:p>
+      <w:pPr>
+        <w:ind w:firstLine="567"/>
+      </w:pPr>
+      <w:hyperlink r:id="rId7" w:history="1">
+        <w:r>
+          <w:rPr>
+            <w:rStyle w:val="a3"/>
+          </w:rPr>
+          <w:t>https://toster.ru/q/19776</w:t>
+        </w:r>
+      </w:hyperlink>
+      <w:r>
+        <w:t xml:space="preserve"> </w:t>
+      </w:r>
+    </w:p>
+    <w:p>
+      <w:pPr>
+        <w:ind w:firstLine="567"/>
+      </w:pPr>
+      <w:r>
+        <w:t>Удобн</w:t>
+      </w:r>
+      <w:r>
+        <w:t>ым</w:t>
+      </w:r>
+      <w:r>
+        <w:t xml:space="preserve"> </w:t>
+      </w:r>
+      <w:r>
+        <w:t>инструментом</w:t>
+      </w:r>
+      <w:r>
+        <w:t xml:space="preserve"> для мониторинга состояния ОЗУ является </w:t>
+      </w:r>
+      <w:r>
+        <w:rPr>
+          <w:b/>
+          <w:i/>
+          <w:lang w:val="en-US"/>
+        </w:rPr>
+        <w:t>free</w:t>
+      </w:r>
+      <w:r>
+        <w:t>.</w:t>
+      </w:r>
+      <w:r>
+        <w:t xml:space="preserve"> </w:t>
+      </w:r>
+      <w:proofErr w:type="gramStart"/>
+      <w:r>
+        <w:t>Например</w:t>
+      </w:r>
+      <w:proofErr w:type="gramEnd"/>
+      <w:r>
+        <w:t>:</w:t>
+      </w:r>
+    </w:p>
+    <w:p>
+      <w:pPr>
+        <w:ind w:firstLine="567"/>
+        <w:rPr>
+          <w:i/>
+        </w:rPr>
+      </w:pPr>
+      <w:proofErr w:type="gramStart"/>
+      <w:r>
+        <w:rPr>
+          <w:i/>
+          <w:lang w:val="en-US"/>
+        </w:rPr>
+        <w:t>free</w:t>
+      </w:r>
+      <w:proofErr w:type="gramEnd"/>
+      <w:r>
+        <w:rPr>
+          <w:i/>
+        </w:rPr>
+        <w:t xml:space="preserve"> -</w:t>
+      </w:r>
+      <w:r>
+        <w:rPr>
+          <w:i/>
+          <w:lang w:val="en-US"/>
+        </w:rPr>
+        <w:t>m</w:t>
+      </w:r>
+    </w:p>
+    <w:p>
+      <w:pPr>
+        <w:ind w:firstLine="567"/>
+      </w:pPr>
+      <w:r>
+        <w:t>----</w:t>
+      </w:r>
+      <w:r>
+        <w:t>--------------------------</w:t>
+      </w:r>
+    </w:p>
+    <w:p>
+      <w:pPr>
+        <w:ind w:firstLine="567"/>
+      </w:pPr>
+      <w:r>
+        <w:t>Вне зависимости от используемых инструментов снятия метрик, для определения производительности жестких дисков</w:t>
+      </w:r>
+      <w:r>
+        <w:t xml:space="preserve"> (если конкретно – </w:t>
+      </w:r>
+      <w:r>
+        <w:rPr>
+          <w:u w:val="single"/>
+        </w:rPr>
+        <w:t>блочных устройств</w:t>
+      </w:r>
+      <w:r>
+        <w:t>)</w:t>
+      </w:r>
+      <w:r>
+        <w:t xml:space="preserve"> </w:t>
+      </w:r>
+      <w:r>
+        <w:t>используются следующие характеристики:</w:t>
+      </w:r>
+    </w:p>
+    <w:p>
+      <w:pPr>
+        <w:pStyle w:val="a5"/>
+        <w:numPr>
+          <w:ilvl w:val="0"/>
+          <w:numId w:val="47"/>
+        </w:numPr>
+        <w:rPr>
+          <w:b/>
+        </w:rPr>
+      </w:pPr>
+      <w:r>
+        <w:rPr>
+          <w:b/>
+          <w:lang w:val="en-US"/>
+        </w:rPr>
+        <w:t>blocks</w:t>
+      </w:r>
+      <w:r>
+        <w:rPr>
+          <w:b/>
+        </w:rPr>
+        <w:t>_</w:t>
+      </w:r>
+      <w:r>
+        <w:rPr>
+          <w:b/>
+          <w:lang w:val="en-US"/>
+        </w:rPr>
+        <w:t>in</w:t>
+      </w:r>
+      <w:r>
+        <w:t xml:space="preserve">: </w:t>
+      </w:r>
+      <w:r>
+        <w:t>количество считанных блоков в единицу времени;</w:t>
+      </w:r>
+    </w:p>
+    <w:p>
+      <w:pPr>
+        <w:pStyle w:val="a5"/>
+        <w:numPr>
+          <w:ilvl w:val="0"/>
+          <w:numId w:val="47"/>
+        </w:numPr>
+        <w:rPr>
+          <w:b/>
+        </w:rPr>
+      </w:pPr>
+      <w:r>
+        <w:rPr>
+          <w:b/>
+          <w:lang w:val="en-US"/>
+        </w:rPr>
+        <w:t>blocks</w:t>
+      </w:r>
+      <w:r>
+        <w:rPr>
+          <w:b/>
+        </w:rPr>
+        <w:t>_</w:t>
+      </w:r>
+      <w:r>
+        <w:rPr>
+          <w:b/>
+          <w:lang w:val="en-US"/>
+        </w:rPr>
+        <w:t>out</w:t>
+      </w:r>
+      <w:r>
+        <w:t xml:space="preserve">: </w:t>
+      </w:r>
+      <w:r>
+        <w:t>количество записанных блоков в единицу времени;</w:t>
+      </w:r>
+    </w:p>
+    <w:p>
+      <w:pPr>
+        <w:pStyle w:val="a5"/>
+        <w:numPr>
+          <w:ilvl w:val="0"/>
+          <w:numId w:val="47"/>
+        </w:numPr>
+        <w:rPr>
+          <w:b/>
+        </w:rPr>
+      </w:pPr>
+      <w:r>
+        <w:rPr>
+          <w:b/>
+          <w:lang w:val="en-US"/>
+        </w:rPr>
+        <w:t>total</w:t>
+      </w:r>
+      <w:r>
+        <w:rPr>
+          <w:b/>
+        </w:rPr>
+        <w:t>_</w:t>
+      </w:r>
+      <w:r>
+        <w:rPr>
+          <w:b/>
+          <w:lang w:val="en-US"/>
+        </w:rPr>
+        <w:t>read</w:t>
+      </w:r>
+      <w:r>
+        <w:rPr>
+          <w:b/>
+        </w:rPr>
+        <w:t>/</w:t>
+      </w:r>
+      <w:r>
+        <w:rPr>
+          <w:b/>
+          <w:lang w:val="en-US"/>
+        </w:rPr>
+        <w:t>write</w:t>
+      </w:r>
+      <w:r>
+        <w:t xml:space="preserve">: </w:t>
+      </w:r>
+      <w:r>
+        <w:t>скорость чтения</w:t>
+      </w:r>
+      <w:r>
+        <w:t>/</w:t>
+      </w:r>
+      <w:r>
+        <w:t>записи между процессами и подсистемой ввода</w:t>
+      </w:r>
+      <w:r>
+        <w:t>/</w:t>
+      </w:r>
+      <w:r>
+        <w:t>вывода;</w:t>
+      </w:r>
+    </w:p>
+    <w:p>
+      <w:pPr>
+        <w:pStyle w:val="a5"/>
+        <w:numPr>
+          <w:ilvl w:val="0"/>
+          <w:numId w:val="47"/>
+        </w:numPr>
+        <w:rPr>
+          <w:b/>
+        </w:rPr>
+      </w:pPr>
+      <w:r>
+        <w:rPr>
+          <w:b/>
+          <w:lang w:val="en-US"/>
+        </w:rPr>
+        <w:t>actual</w:t>
+      </w:r>
+      <w:r>
+        <w:rPr>
+          <w:b/>
+        </w:rPr>
+        <w:t>_</w:t>
+      </w:r>
+      <w:r>
+        <w:rPr>
+          <w:b/>
+          <w:lang w:val="en-US"/>
+        </w:rPr>
+        <w:t>read</w:t>
+      </w:r>
+      <w:r>
+        <w:rPr>
+          <w:b/>
+        </w:rPr>
+        <w:t>/</w:t>
+      </w:r>
+      <w:r>
+        <w:rPr>
+          <w:b/>
+          <w:lang w:val="en-US"/>
+        </w:rPr>
+        <w:t>write</w:t>
+      </w:r>
+      <w:r>
+        <w:t xml:space="preserve">: </w:t>
+      </w:r>
+      <w:r>
+        <w:t>скорость чтения</w:t>
+      </w:r>
+      <w:r>
+        <w:t>/</w:t>
+      </w:r>
+      <w:r>
+        <w:t xml:space="preserve">записи </w:t>
+      </w:r>
+      <w:r>
+        <w:t>между</w:t>
+      </w:r>
+      <w:r>
+        <w:t xml:space="preserve"> подсистемой ввода</w:t>
+      </w:r>
+      <w:r>
+        <w:t>/</w:t>
+      </w:r>
+      <w:r>
+        <w:t>вывода</w:t>
+      </w:r>
+      <w:r>
+        <w:t xml:space="preserve"> и самими дисками</w:t>
+      </w:r>
+      <w:r>
+        <w:t>;</w:t>
+      </w:r>
+    </w:p>
+    <w:p>
+      <w:pPr>
+        <w:pStyle w:val="a5"/>
+        <w:numPr>
+          <w:ilvl w:val="0"/>
+          <w:numId w:val="47"/>
+        </w:numPr>
+        <w:rPr>
+          <w:b/>
+        </w:rPr>
+      </w:pPr>
+      <w:proofErr w:type="spellStart"/>
+      <w:r>
+        <w:rPr>
+          <w:b/>
+          <w:lang w:val="en-US"/>
+        </w:rPr>
+        <w:t>tid</w:t>
+      </w:r>
+      <w:proofErr w:type="spellEnd"/>
+      <w:r>
+        <w:t xml:space="preserve">: </w:t>
+      </w:r>
+      <w:r>
+        <w:rPr>
+          <w:lang w:val="en-US"/>
+        </w:rPr>
+        <w:t>thread</w:t>
+      </w:r>
+      <w:r>
+        <w:t xml:space="preserve"> </w:t>
+      </w:r>
+      <w:r>
+        <w:rPr>
+          <w:lang w:val="en-US"/>
+        </w:rPr>
+        <w:t>id</w:t>
+      </w:r>
+      <w:r>
+        <w:t xml:space="preserve"> </w:t>
+      </w:r>
+      <w:r>
+        <w:t>(идентификатор потока процесса ввода</w:t>
+      </w:r>
+      <w:r>
+        <w:t>/</w:t>
+      </w:r>
+      <w:r>
+        <w:t xml:space="preserve">вывода, аналогичный </w:t>
+      </w:r>
+      <w:proofErr w:type="spellStart"/>
+      <w:r>
+        <w:rPr>
+          <w:lang w:val="en-US"/>
+        </w:rPr>
+        <w:t>pid</w:t>
+      </w:r>
+      <w:proofErr w:type="spellEnd"/>
+      <w:r>
+        <w:t xml:space="preserve"> </w:t>
+      </w:r>
+      <w:r>
+        <w:t>для вычислительных процессов);</w:t>
+      </w:r>
+    </w:p>
+    <w:p>
+      <w:pPr>
+        <w:pStyle w:val="a5"/>
+        <w:numPr>
+          <w:ilvl w:val="0"/>
+          <w:numId w:val="47"/>
+        </w:numPr>
+        <w:rPr>
+          <w:b/>
+        </w:rPr>
+      </w:pPr>
+      <w:proofErr w:type="spellStart"/>
+      <w:proofErr w:type="gramStart"/>
+      <w:r>
+        <w:rPr>
+          <w:b/>
+          <w:lang w:val="en-US"/>
+        </w:rPr>
+        <w:t>prio</w:t>
+      </w:r>
+      <w:proofErr w:type="spellEnd"/>
+      <w:proofErr w:type="gramEnd"/>
+      <w:r>
+        <w:t xml:space="preserve">: </w:t>
+      </w:r>
+      <w:r>
+        <w:t xml:space="preserve">приоритет (аналогично </w:t>
+      </w:r>
+      <w:r>
+        <w:rPr>
+          <w:lang w:val="en-US"/>
+        </w:rPr>
+        <w:t>nice</w:t>
+      </w:r>
+      <w:r>
+        <w:t xml:space="preserve"> </w:t>
+      </w:r>
+      <w:r>
+        <w:t xml:space="preserve">для процессов). Бывает </w:t>
+      </w:r>
+      <w:r>
+        <w:rPr>
+          <w:lang w:val="en-US"/>
+        </w:rPr>
+        <w:t>idle</w:t>
+      </w:r>
+      <w:r>
+        <w:t xml:space="preserve"> (</w:t>
+      </w:r>
+      <w:r>
+        <w:t>минимальный</w:t>
+      </w:r>
+      <w:r>
+        <w:t>)</w:t>
+      </w:r>
+      <w:r>
+        <w:t xml:space="preserve">, </w:t>
+      </w:r>
+      <w:r>
+        <w:rPr>
+          <w:lang w:val="en-US"/>
+        </w:rPr>
+        <w:t>be</w:t>
+      </w:r>
+      <w:r>
+        <w:t>/0-7 (</w:t>
+      </w:r>
+      <w:r>
+        <w:rPr>
+          <w:lang w:val="en-US"/>
+        </w:rPr>
+        <w:t>best</w:t>
+      </w:r>
+      <w:r>
+        <w:t xml:space="preserve"> </w:t>
+      </w:r>
+      <w:r>
+        <w:rPr>
+          <w:lang w:val="en-US"/>
+        </w:rPr>
+        <w:t>effort</w:t>
+      </w:r>
+      <w:r>
+        <w:t xml:space="preserve">, чем меньше </w:t>
+      </w:r>
+      <w:proofErr w:type="gramStart"/>
+      <w:r>
+        <w:t>число</w:t>
+      </w:r>
+      <w:proofErr w:type="gramEnd"/>
+      <w:r>
+        <w:t xml:space="preserve"> тем выше приоритет</w:t>
+      </w:r>
+      <w:r>
+        <w:t>)</w:t>
+      </w:r>
+      <w:r>
+        <w:t xml:space="preserve"> и </w:t>
+      </w:r>
+      <w:proofErr w:type="spellStart"/>
+      <w:r>
+        <w:rPr>
+          <w:lang w:val="en-US"/>
+        </w:rPr>
+        <w:t>rt</w:t>
+      </w:r>
+      <w:proofErr w:type="spellEnd"/>
+      <w:r>
+        <w:t>/0-7 (</w:t>
+      </w:r>
+      <w:r>
+        <w:rPr>
+          <w:lang w:val="en-US"/>
+        </w:rPr>
+        <w:t>real</w:t>
+      </w:r>
+      <w:r>
+        <w:t xml:space="preserve"> </w:t>
+      </w:r>
+      <w:r>
+        <w:rPr>
+          <w:lang w:val="en-US"/>
+        </w:rPr>
+        <w:t>time</w:t>
+      </w:r>
+      <w:r>
+        <w:t>, максимальный, чем меньше число тем выше приоритет</w:t>
+      </w:r>
+      <w:r>
+        <w:t>)</w:t>
+      </w:r>
+    </w:p>
+    <w:p>
+      <w:pPr>
+        <w:pStyle w:val="a5"/>
+        <w:numPr>
+          <w:ilvl w:val="0"/>
+          <w:numId w:val="47"/>
+        </w:numPr>
+        <w:rPr>
+          <w:b/>
+          <w:lang w:val="en-US"/>
+        </w:rPr>
+      </w:pPr>
+      <w:proofErr w:type="spellStart"/>
+      <w:r>
+        <w:rPr>
+          <w:b/>
+          <w:lang w:val="en-US"/>
+        </w:rPr>
+        <w:t>swapin</w:t>
+      </w:r>
+      <w:proofErr w:type="spellEnd"/>
+      <w:r>
+        <w:rPr>
+          <w:lang w:val="en-US"/>
+        </w:rPr>
+        <w:t xml:space="preserve">: </w:t>
+      </w:r>
+      <w:r>
+        <w:t xml:space="preserve">используемая часть </w:t>
+      </w:r>
+      <w:r>
+        <w:rPr>
+          <w:lang w:val="en-US"/>
+        </w:rPr>
+        <w:t>swap;</w:t>
+      </w:r>
+    </w:p>
+    <w:p>
+      <w:pPr>
+        <w:pStyle w:val="a5"/>
+        <w:numPr>
+          <w:ilvl w:val="0"/>
+          <w:numId w:val="47"/>
+        </w:numPr>
+        <w:rPr>
+          <w:b/>
+        </w:rPr>
+      </w:pPr>
+      <w:proofErr w:type="spellStart"/>
+      <w:r>
+        <w:rPr>
+          <w:b/>
+          <w:lang w:val="en-US"/>
+        </w:rPr>
+        <w:t>tps</w:t>
+      </w:r>
+      <w:proofErr w:type="spellEnd"/>
+      <w:r>
+        <w:t xml:space="preserve">: </w:t>
+      </w:r>
+      <w:r>
+        <w:t>количество запросов к диску в секунду;</w:t>
+      </w:r>
+    </w:p>
+    <w:p>
+      <w:pPr>
+        <w:pStyle w:val="a5"/>
+        <w:numPr>
+          <w:ilvl w:val="0"/>
+          <w:numId w:val="47"/>
+        </w:numPr>
+        <w:rPr>
+          <w:b/>
+        </w:rPr>
+      </w:pPr>
+      <w:proofErr w:type="spellStart"/>
+      <w:r>
+        <w:rPr>
+          <w:b/>
+          <w:lang w:val="en-US"/>
+        </w:rPr>
+        <w:t>rrqm</w:t>
+      </w:r>
+      <w:proofErr w:type="spellEnd"/>
+      <w:r>
+        <w:rPr>
+          <w:b/>
+        </w:rPr>
+        <w:t>/</w:t>
+      </w:r>
+      <w:r>
+        <w:rPr>
+          <w:b/>
+          <w:lang w:val="en-US"/>
+        </w:rPr>
+        <w:t>s</w:t>
+      </w:r>
+      <w:r>
+        <w:t xml:space="preserve">: </w:t>
+      </w:r>
+      <w:r>
+        <w:t>количество запросов на чтение в секунду;</w:t>
+      </w:r>
+    </w:p>
+    <w:p>
+      <w:pPr>
+        <w:pStyle w:val="a5"/>
+        <w:numPr>
+          <w:ilvl w:val="0"/>
+          <w:numId w:val="47"/>
+        </w:numPr>
+        <w:rPr>
+          <w:b/>
+        </w:rPr>
+      </w:pPr>
+      <w:proofErr w:type="spellStart"/>
+      <w:r>
+        <w:rPr>
+          <w:b/>
+          <w:lang w:val="en-US"/>
+        </w:rPr>
+        <w:t>w</w:t>
+      </w:r>
+      <w:r>
+        <w:rPr>
+          <w:b/>
+          <w:lang w:val="en-US"/>
+        </w:rPr>
+        <w:t>rqm</w:t>
+      </w:r>
+      <w:proofErr w:type="spellEnd"/>
+      <w:r>
+        <w:rPr>
+          <w:b/>
+        </w:rPr>
+        <w:t>/</w:t>
+      </w:r>
+      <w:r>
+        <w:rPr>
+          <w:b/>
+          <w:lang w:val="en-US"/>
+        </w:rPr>
+        <w:t>s</w:t>
+      </w:r>
+      <w:r>
+        <w:t xml:space="preserve">: </w:t>
+      </w:r>
+      <w:r>
+        <w:t>количество запросов на запись в секунду;</w:t>
+      </w:r>
+    </w:p>
+    <w:p>
+      <w:pPr>
+        <w:pStyle w:val="a5"/>
+        <w:numPr>
+          <w:ilvl w:val="0"/>
+          <w:numId w:val="47"/>
+        </w:numPr>
+        <w:rPr>
+          <w:b/>
+        </w:rPr>
+      </w:pPr>
+      <w:r>
+        <w:rPr>
+          <w:b/>
+          <w:lang w:val="en-US"/>
+        </w:rPr>
+        <w:t>r</w:t>
+      </w:r>
+      <w:r>
+        <w:rPr>
+          <w:b/>
+        </w:rPr>
+        <w:t>/</w:t>
+      </w:r>
+      <w:r>
+        <w:rPr>
+          <w:b/>
+          <w:lang w:val="en-US"/>
+        </w:rPr>
+        <w:t>s</w:t>
+      </w:r>
+      <w:r>
+        <w:t xml:space="preserve">: </w:t>
+      </w:r>
+      <w:r>
+        <w:t>количество операций чтения в секунду;</w:t>
+      </w:r>
+    </w:p>
+    <w:p>
+      <w:pPr>
+        <w:pStyle w:val="a5"/>
+        <w:numPr>
+          <w:ilvl w:val="0"/>
+          <w:numId w:val="47"/>
+        </w:numPr>
+        <w:rPr>
+          <w:b/>
+        </w:rPr>
+      </w:pPr>
+      <w:r>
+        <w:rPr>
+          <w:b/>
+          <w:lang w:val="en-US"/>
+        </w:rPr>
+        <w:t>w</w:t>
+      </w:r>
+      <w:r>
+        <w:rPr>
+          <w:b/>
+        </w:rPr>
+        <w:t>/</w:t>
+      </w:r>
+      <w:r>
+        <w:rPr>
+          <w:b/>
+          <w:lang w:val="en-US"/>
+        </w:rPr>
+        <w:t>s</w:t>
+      </w:r>
+      <w:r>
+        <w:t xml:space="preserve">: </w:t>
+      </w:r>
+      <w:r>
+        <w:t>количество операций записи в секунду;</w:t>
+      </w:r>
+    </w:p>
+    <w:p>
+      <w:pPr>
+        <w:pStyle w:val="a5"/>
+        <w:numPr>
+          <w:ilvl w:val="0"/>
+          <w:numId w:val="47"/>
+        </w:numPr>
+        <w:rPr>
+          <w:b/>
+        </w:rPr>
+      </w:pPr>
+      <w:proofErr w:type="spellStart"/>
+      <w:r>
+        <w:rPr>
+          <w:b/>
+          <w:lang w:val="en-US"/>
+        </w:rPr>
+        <w:t>rkB</w:t>
+      </w:r>
+      <w:proofErr w:type="spellEnd"/>
+      <w:r>
+        <w:rPr>
+          <w:b/>
+        </w:rPr>
+        <w:t>/</w:t>
+      </w:r>
+      <w:r>
+        <w:rPr>
+          <w:b/>
+          <w:lang w:val="en-US"/>
+        </w:rPr>
+        <w:t>s</w:t>
+      </w:r>
+      <w:r>
+        <w:t xml:space="preserve">: </w:t>
+      </w:r>
+      <w:r>
+        <w:t>скорость чтения в килобайт</w:t>
+      </w:r>
+      <w:r>
+        <w:t>/</w:t>
+      </w:r>
+      <w:r>
+        <w:t>сек;</w:t>
+      </w:r>
+    </w:p>
+    <w:p>
+      <w:pPr>
+        <w:pStyle w:val="a5"/>
+        <w:numPr>
+          <w:ilvl w:val="0"/>
+          <w:numId w:val="47"/>
+        </w:numPr>
+        <w:rPr>
+          <w:b/>
+        </w:rPr>
+      </w:pPr>
+      <w:proofErr w:type="spellStart"/>
+      <w:r>
+        <w:rPr>
+          <w:b/>
+          <w:lang w:val="en-US"/>
+        </w:rPr>
+        <w:t>wkB</w:t>
+      </w:r>
+      <w:proofErr w:type="spellEnd"/>
+      <w:r>
+        <w:rPr>
+          <w:b/>
+        </w:rPr>
+        <w:t>/</w:t>
+      </w:r>
+      <w:r>
+        <w:rPr>
+          <w:b/>
+          <w:lang w:val="en-US"/>
+        </w:rPr>
+        <w:t>s</w:t>
+      </w:r>
+      <w:r>
+        <w:t xml:space="preserve">: </w:t>
+      </w:r>
+      <w:r>
+        <w:t>скорость записи в килобайт</w:t>
+      </w:r>
+      <w:r>
+        <w:t>/</w:t>
+      </w:r>
+      <w:r>
+        <w:t>сек;</w:t>
+      </w:r>
+    </w:p>
+    <w:p>
+      <w:pPr>
+        <w:pStyle w:val="a5"/>
+        <w:numPr>
+          <w:ilvl w:val="0"/>
+          <w:numId w:val="47"/>
+        </w:numPr>
+        <w:rPr>
+          <w:b/>
+        </w:rPr>
+      </w:pPr>
+      <w:proofErr w:type="spellStart"/>
+      <w:r>
+        <w:rPr>
+          <w:b/>
+          <w:lang w:val="en-US"/>
+        </w:rPr>
+        <w:t>avgrq</w:t>
+      </w:r>
+      <w:proofErr w:type="spellEnd"/>
+      <w:r>
+        <w:rPr>
+          <w:b/>
+        </w:rPr>
+        <w:t>-</w:t>
+      </w:r>
+      <w:proofErr w:type="spellStart"/>
+      <w:r>
+        <w:rPr>
+          <w:b/>
+          <w:lang w:val="en-US"/>
+        </w:rPr>
+        <w:t>sz</w:t>
+      </w:r>
+      <w:proofErr w:type="spellEnd"/>
+      <w:r>
+        <w:t xml:space="preserve">: </w:t>
+      </w:r>
+      <w:r>
+        <w:t>средний размер запроса к диску в секторах;</w:t>
+      </w:r>
+    </w:p>
+    <w:p>
+      <w:pPr>
+        <w:pStyle w:val="a5"/>
+        <w:numPr>
+          <w:ilvl w:val="0"/>
+          <w:numId w:val="47"/>
+        </w:numPr>
+        <w:rPr>
+          <w:b/>
+        </w:rPr>
+      </w:pPr>
+      <w:proofErr w:type="spellStart"/>
+      <w:r>
+        <w:rPr>
+          <w:b/>
+          <w:lang w:val="en-US"/>
+        </w:rPr>
+        <w:t>avgqu</w:t>
+      </w:r>
+      <w:proofErr w:type="spellEnd"/>
+      <w:r>
+        <w:rPr>
+          <w:b/>
+        </w:rPr>
+        <w:t>-</w:t>
+      </w:r>
+      <w:proofErr w:type="spellStart"/>
+      <w:r>
+        <w:rPr>
+          <w:b/>
+          <w:lang w:val="en-US"/>
+        </w:rPr>
+        <w:t>sz</w:t>
+      </w:r>
+      <w:proofErr w:type="spellEnd"/>
+      <w:r>
+        <w:t xml:space="preserve">: </w:t>
+      </w:r>
+      <w:r>
+        <w:t>средняя очередь запросов к диску в секторах;</w:t>
+      </w:r>
+    </w:p>
+    <w:p>
+      <w:pPr>
+        <w:pStyle w:val="a5"/>
+        <w:numPr>
+          <w:ilvl w:val="0"/>
+          <w:numId w:val="47"/>
+        </w:numPr>
+        <w:rPr>
+          <w:b/>
+        </w:rPr>
+      </w:pPr>
+      <w:r>
+        <w:rPr>
+          <w:b/>
+          <w:lang w:val="en-US"/>
+        </w:rPr>
+        <w:lastRenderedPageBreak/>
+        <w:t>await</w:t>
+      </w:r>
+      <w:r>
+        <w:t xml:space="preserve">: </w:t>
+      </w:r>
+      <w:r>
+        <w:t>среднее время обслуживания запроса (включая нахождение в очереди на обработку) в миллисекундах;</w:t>
+      </w:r>
+    </w:p>
+    <w:p>
+      <w:pPr>
+        <w:pStyle w:val="a5"/>
+        <w:numPr>
+          <w:ilvl w:val="0"/>
+          <w:numId w:val="47"/>
+        </w:numPr>
+        <w:rPr>
+          <w:b/>
+        </w:rPr>
+      </w:pPr>
+      <w:r>
+        <w:rPr>
+          <w:b/>
+          <w:lang w:val="en-US"/>
+        </w:rPr>
+        <w:t>r</w:t>
+      </w:r>
+      <w:r>
+        <w:rPr>
+          <w:b/>
+        </w:rPr>
+        <w:t>_</w:t>
+      </w:r>
+      <w:r>
+        <w:rPr>
+          <w:b/>
+          <w:lang w:val="en-US"/>
+        </w:rPr>
+        <w:t>await</w:t>
+      </w:r>
+      <w:r>
+        <w:t>:</w:t>
+      </w:r>
+      <w:r>
+        <w:t xml:space="preserve"> </w:t>
+      </w:r>
+      <w:r>
+        <w:t>среднее время обслуживания запроса на чтение (включая нахождение в очереди на обработку) в миллисекундах;</w:t>
+      </w:r>
+    </w:p>
+    <w:p>
+      <w:pPr>
+        <w:pStyle w:val="a5"/>
+        <w:numPr>
+          <w:ilvl w:val="0"/>
+          <w:numId w:val="47"/>
+        </w:numPr>
+        <w:rPr>
+          <w:b/>
+        </w:rPr>
+      </w:pPr>
+      <w:r>
+        <w:rPr>
+          <w:b/>
+          <w:lang w:val="en-US"/>
+        </w:rPr>
+        <w:t>w</w:t>
+      </w:r>
+      <w:r>
+        <w:rPr>
+          <w:b/>
+        </w:rPr>
+        <w:t>_</w:t>
+      </w:r>
+      <w:r>
+        <w:rPr>
+          <w:b/>
+          <w:lang w:val="en-US"/>
+        </w:rPr>
+        <w:t>await</w:t>
+      </w:r>
+      <w:r>
+        <w:t>:</w:t>
+      </w:r>
+      <w:r>
+        <w:t xml:space="preserve"> </w:t>
+      </w:r>
+      <w:r>
+        <w:t>среднее время обслуживания запроса на запись (включая нахождение в очереди на обработку) в миллисекундах;</w:t>
+      </w:r>
+    </w:p>
+    <w:p>
+      <w:pPr>
+        <w:pStyle w:val="a5"/>
+        <w:numPr>
+          <w:ilvl w:val="0"/>
+          <w:numId w:val="47"/>
+        </w:numPr>
+        <w:rPr>
+          <w:b/>
+        </w:rPr>
+      </w:pPr>
+      <w:proofErr w:type="spellStart"/>
+      <w:r>
+        <w:rPr>
+          <w:b/>
+          <w:lang w:val="en-US"/>
+        </w:rPr>
+        <w:t>svctm</w:t>
+      </w:r>
+      <w:proofErr w:type="spellEnd"/>
+      <w:r>
+        <w:t xml:space="preserve">: </w:t>
+      </w:r>
+      <w:r>
+        <w:t xml:space="preserve">среднее время обслуживания запроса в </w:t>
+      </w:r>
+      <w:r>
+        <w:t>миллисекундах</w:t>
+      </w:r>
+      <w:r>
+        <w:t>;</w:t>
+      </w:r>
+    </w:p>
+    <w:p>
+      <w:pPr>
+        <w:pStyle w:val="a5"/>
+        <w:numPr>
+          <w:ilvl w:val="0"/>
+          <w:numId w:val="47"/>
+        </w:numPr>
+        <w:rPr>
+          <w:b/>
+        </w:rPr>
+      </w:pPr>
+      <w:proofErr w:type="spellStart"/>
+      <w:r>
+        <w:rPr>
+          <w:b/>
+          <w:lang w:val="en-US"/>
+        </w:rPr>
+        <w:t>util</w:t>
+      </w:r>
+      <w:proofErr w:type="spellEnd"/>
+      <w:r>
+        <w:t xml:space="preserve">: </w:t>
+      </w:r>
+      <w:r>
+        <w:t>условно говоря – насколько был занят диск (по аналогии с утилизацией процессора)</w:t>
+      </w:r>
+      <w:r>
+        <w:t>;</w:t>
+      </w:r>
+    </w:p>
+    <w:p>
+      <w:pPr>
+        <w:ind w:firstLine="567"/>
+      </w:pPr>
+      <w:r>
+        <w:t xml:space="preserve">Удобным инструментом для мониторинга состояния жестких дисков является </w:t>
+      </w:r>
+      <w:proofErr w:type="spellStart"/>
+      <w:r>
+        <w:rPr>
+          <w:b/>
+          <w:i/>
+          <w:lang w:val="en-US"/>
+        </w:rPr>
+        <w:t>iotop</w:t>
+      </w:r>
+      <w:proofErr w:type="spellEnd"/>
+      <w:r>
+        <w:rPr>
+          <w:b/>
+          <w:i/>
+        </w:rPr>
+        <w:t xml:space="preserve"> </w:t>
+      </w:r>
+      <w:r>
+        <w:t>(</w:t>
+      </w:r>
+      <w:r>
+        <w:t>ставится отдельным пакетом</w:t>
+      </w:r>
+      <w:r>
+        <w:t>)</w:t>
+      </w:r>
+      <w:r>
+        <w:t>,</w:t>
+      </w:r>
+      <w:r>
+        <w:t xml:space="preserve"> </w:t>
+      </w:r>
+      <w:proofErr w:type="spellStart"/>
+      <w:r>
+        <w:rPr>
+          <w:b/>
+          <w:i/>
+          <w:lang w:val="en-US"/>
+        </w:rPr>
+        <w:t>iostat</w:t>
+      </w:r>
+      <w:proofErr w:type="spellEnd"/>
+      <w:r>
+        <w:t xml:space="preserve"> </w:t>
+      </w:r>
+      <w:r>
+        <w:t xml:space="preserve">и </w:t>
+      </w:r>
+      <w:proofErr w:type="spellStart"/>
+      <w:r>
+        <w:rPr>
+          <w:b/>
+          <w:i/>
+          <w:lang w:val="en-US"/>
+        </w:rPr>
+        <w:t>sar</w:t>
+      </w:r>
+      <w:proofErr w:type="spellEnd"/>
+      <w:r>
+        <w:t xml:space="preserve"> </w:t>
+      </w:r>
+      <w:r>
+        <w:t xml:space="preserve">(входят в состав пакета </w:t>
+      </w:r>
+      <w:proofErr w:type="spellStart"/>
+      <w:r>
+        <w:rPr>
+          <w:b/>
+          <w:i/>
+          <w:lang w:val="en-US"/>
+        </w:rPr>
+        <w:t>sysstat</w:t>
+      </w:r>
+      <w:proofErr w:type="spellEnd"/>
+      <w:r>
+        <w:t>)</w:t>
+      </w:r>
+      <w:r>
+        <w:t xml:space="preserve">. </w:t>
+      </w:r>
+      <w:proofErr w:type="gramStart"/>
+      <w:r>
+        <w:t>Например</w:t>
+      </w:r>
+      <w:proofErr w:type="gramEnd"/>
+      <w:r>
+        <w:t>:</w:t>
+      </w:r>
+    </w:p>
+    <w:p>
+      <w:pPr>
+        <w:ind w:firstLine="567"/>
+        <w:rPr>
+          <w:i/>
+          <w:lang w:val="en-US"/>
+        </w:rPr>
+      </w:pPr>
+      <w:proofErr w:type="spellStart"/>
+      <w:proofErr w:type="gramStart"/>
+      <w:r>
+        <w:rPr>
+          <w:i/>
+          <w:lang w:val="en-US"/>
+        </w:rPr>
+        <w:t>iostat</w:t>
+      </w:r>
+      <w:proofErr w:type="spellEnd"/>
+      <w:proofErr w:type="gramEnd"/>
+      <w:r>
+        <w:rPr>
+          <w:i/>
+          <w:lang w:val="en-US"/>
+        </w:rPr>
+        <w:t xml:space="preserve"> -x</w:t>
+      </w:r>
+    </w:p>
+    <w:p>
+      <w:pPr>
+        <w:ind w:firstLine="567"/>
+        <w:rPr>
+          <w:i/>
+          <w:lang w:val="en-US"/>
+        </w:rPr>
+      </w:pPr>
+      <w:proofErr w:type="spellStart"/>
+      <w:proofErr w:type="gramStart"/>
+      <w:r>
+        <w:rPr>
+          <w:i/>
+          <w:lang w:val="en-US"/>
+        </w:rPr>
+        <w:t>sar</w:t>
+      </w:r>
+      <w:proofErr w:type="spellEnd"/>
+      <w:proofErr w:type="gramEnd"/>
+      <w:r>
+        <w:rPr>
+          <w:i/>
+          <w:lang w:val="en-US"/>
+        </w:rPr>
+        <w:t xml:space="preserve"> -b 1 1</w:t>
+      </w:r>
+    </w:p>
+    <w:p>
+      <w:pPr>
+        <w:ind w:firstLine="567"/>
+        <w:rPr>
+          <w:i/>
+          <w:lang w:val="en-US"/>
+        </w:rPr>
+      </w:pPr>
+      <w:proofErr w:type="spellStart"/>
+      <w:proofErr w:type="gramStart"/>
+      <w:r>
+        <w:rPr>
+          <w:i/>
+          <w:lang w:val="en-US"/>
+        </w:rPr>
+        <w:t>sar</w:t>
+      </w:r>
+      <w:proofErr w:type="spellEnd"/>
+      <w:proofErr w:type="gramEnd"/>
+      <w:r>
+        <w:rPr>
+          <w:i/>
+          <w:lang w:val="en-US"/>
+        </w:rPr>
+        <w:t xml:space="preserve"> -d 1 1 </w:t>
+      </w:r>
+    </w:p>
+    <w:p>
+      <w:pPr>
+        <w:ind w:firstLine="567"/>
+        <w:rPr>
+          <w:lang w:val="en-US"/>
+        </w:rPr>
+      </w:pPr>
+    </w:p>
+    <w:p>
+      <w:pPr>
+        <w:ind w:firstLine="567"/>
+        <w:rPr>
+          <w:lang w:val="en-US"/>
+        </w:rPr>
+      </w:pPr>
     </w:p>
     <w:sectPr>
       <w:pgSz w:w="11906" w:h="16838"/>
@@ -6753,7 +8571,7 @@
 </file>
 
 <file path=customXml/itemProps1.xml><?xml version="1.0" encoding="utf-8"?>
-<ds:datastoreItem xmlns:ds="http://schemas.openxmlformats.org/officeDocument/2006/customXml" ds:itemID="{1406FEF5-F542-4FA2-B3A2-3DA40011B4A7}">
+<ds:datastoreItem xmlns:ds="http://schemas.openxmlformats.org/officeDocument/2006/customXml" ds:itemID="{EF0BA983-4537-42DE-8974-0AEB929B50D6}">
   <ds:schemaRefs>
     <ds:schemaRef ds:uri="http://schemas.openxmlformats.org/officeDocument/2006/bibliography"/>
   </ds:schemaRefs>

</xml_diff>